<commit_message>
Update sample Word document
</commit_message>
<xml_diff>
--- a/winforms/RichTextEditor/SmartRichTextEditor/SampleData/New_App_specification.docx
+++ b/winforms/RichTextEditor/SmartRichTextEditor/SampleData/New_App_specification.docx
@@ -34,7 +34,7 @@
           <w:sz w:val="24"/>
           <w:szCs w:val="24"/>
         </w:rPr>
-        <w:t xml:space="preserve">I would suggest using the Telerik UI for </w:t>
+        <w:t xml:space="preserve">I would suggest using Telerik UI for </w:t>
       </w:r>
       <w:r>
         <w:rPr>
@@ -70,6 +70,13 @@
           <w:szCs w:val="24"/>
         </w:rPr>
         <w:t xml:space="preserve">What about the Telerik </w:t>
+      </w:r>
+      <w:r>
+        <w:rPr>
+          <w:sz w:val="24"/>
+          <w:szCs w:val="24"/>
+        </w:rPr>
+        <w:t>support?</w:t>
       </w:r>
     </w:p>
     <w:sectPr>
@@ -202,15 +209,6 @@
   </w:num>
   <w:num w:numId="2" w16cid:durableId="496266991">
     <w:abstractNumId w:val="0"/>
-    <w:lvlOverride w:ilvl="0"/>
-    <w:lvlOverride w:ilvl="1"/>
-    <w:lvlOverride w:ilvl="2"/>
-    <w:lvlOverride w:ilvl="3"/>
-    <w:lvlOverride w:ilvl="4"/>
-    <w:lvlOverride w:ilvl="5"/>
-    <w:lvlOverride w:ilvl="6"/>
-    <w:lvlOverride w:ilvl="7"/>
-    <w:lvlOverride w:ilvl="8"/>
   </w:num>
 </w:numbering>
 </file>

</xml_diff>